<commit_message>
Terminado a versão do projeto para pré termino
</commit_message>
<xml_diff>
--- a/Src/CertificadoConf.docx
+++ b/Src/CertificadoConf.docx
@@ -12,6 +12,228 @@
           <w:szCs w:val="24"/>
         </w:rPr>
       </w:pPr>
+      <w:r>
+        <w:rPr>
+          <w:noProof/>
+          <w:lang w:eastAsia="pt-BR"/>
+        </w:rPr>
+        <mc:AlternateContent>
+          <mc:Choice Requires="wps">
+            <w:drawing>
+              <wp:anchor distT="0" distB="0" distL="114300" distR="114300" simplePos="0" relativeHeight="251671552" behindDoc="0" locked="0" layoutInCell="1" allowOverlap="1" wp14:anchorId="25156B75" wp14:editId="7170ECA2">
+                <wp:simplePos x="0" y="0"/>
+                <wp:positionH relativeFrom="margin">
+                  <wp:align>right</wp:align>
+                </wp:positionH>
+                <wp:positionV relativeFrom="paragraph">
+                  <wp:posOffset>-822960</wp:posOffset>
+                </wp:positionV>
+                <wp:extent cx="2124075" cy="381000"/>
+                <wp:effectExtent l="0" t="0" r="0" b="0"/>
+                <wp:wrapNone/>
+                <wp:docPr id="1" name="Caixa de texto 1"/>
+                <wp:cNvGraphicFramePr/>
+                <a:graphic xmlns:a="http://schemas.openxmlformats.org/drawingml/2006/main">
+                  <a:graphicData uri="http://schemas.microsoft.com/office/word/2010/wordprocessingShape">
+                    <wps:wsp>
+                      <wps:cNvSpPr txBox="1"/>
+                      <wps:spPr>
+                        <a:xfrm>
+                          <a:off x="0" y="0"/>
+                          <a:ext cx="2124075" cy="381000"/>
+                        </a:xfrm>
+                        <a:prstGeom prst="rect">
+                          <a:avLst/>
+                        </a:prstGeom>
+                        <a:noFill/>
+                        <a:ln w="6350">
+                          <a:noFill/>
+                        </a:ln>
+                        <a:effectLst/>
+                      </wps:spPr>
+                      <wps:style>
+                        <a:lnRef idx="0">
+                          <a:schemeClr val="accent1"/>
+                        </a:lnRef>
+                        <a:fillRef idx="0">
+                          <a:schemeClr val="accent1"/>
+                        </a:fillRef>
+                        <a:effectRef idx="0">
+                          <a:schemeClr val="accent1"/>
+                        </a:effectRef>
+                        <a:fontRef idx="minor">
+                          <a:schemeClr val="dk1"/>
+                        </a:fontRef>
+                      </wps:style>
+                      <wps:txbx>
+                        <w:txbxContent>
+                          <w:p>
+                            <w:pPr>
+                              <w:jc w:val="center"/>
+                              <w:rPr>
+                                <w:rFonts w:ascii="Flexo" w:hAnsi="Flexo"/>
+                                <w:color w:val="000000" w:themeColor="text1"/>
+                                <w:sz w:val="32"/>
+                                <w:szCs w:val="32"/>
+                              </w:rPr>
+                            </w:pPr>
+                            <w:r>
+                              <w:rPr>
+                                <w:rFonts w:ascii="Flexo" w:hAnsi="Flexo"/>
+                                <w:color w:val="000000" w:themeColor="text1"/>
+                                <w:sz w:val="32"/>
+                                <w:szCs w:val="32"/>
+                              </w:rPr>
+                              <w:t xml:space="preserve">Selo N°. </w:t>
+                            </w:r>
+                            <w:bookmarkStart w:id="0" w:name="_Hlk189235860"/>
+                            <w:r>
+                              <w:rPr>
+                                <w:rFonts w:ascii="Flexo" w:hAnsi="Flexo"/>
+                                <w:color w:val="000000" w:themeColor="text1"/>
+                                <w:sz w:val="32"/>
+                                <w:szCs w:val="32"/>
+                              </w:rPr>
+                              <w:t>12.990</w:t>
+                            </w:r>
+                            <w:bookmarkEnd w:id="0"/>
+                          </w:p>
+                          <w:p>
+                            <w:pPr>
+                              <w:jc w:val="center"/>
+                              <w:rPr>
+                                <w:rFonts w:ascii="Flexo" w:hAnsi="Flexo"/>
+                                <w:color w:val="000000" w:themeColor="text1"/>
+                                <w:sz w:val="32"/>
+                                <w:szCs w:val="32"/>
+                              </w:rPr>
+                            </w:pPr>
+                          </w:p>
+                          <w:p>
+                            <w:pPr>
+                              <w:jc w:val="center"/>
+                              <w:rPr>
+                                <w:rFonts w:ascii="Flexo" w:hAnsi="Flexo"/>
+                                <w:color w:val="000000" w:themeColor="text1"/>
+                                <w:sz w:val="32"/>
+                                <w:szCs w:val="32"/>
+                              </w:rPr>
+                            </w:pPr>
+                          </w:p>
+                          <w:p>
+                            <w:pPr>
+                              <w:jc w:val="center"/>
+                              <w:rPr>
+                                <w:rFonts w:ascii="Flexo" w:hAnsi="Flexo"/>
+                                <w:b/>
+                                <w:color w:val="000000" w:themeColor="text1"/>
+                                <w:sz w:val="32"/>
+                                <w:szCs w:val="32"/>
+                              </w:rPr>
+                            </w:pPr>
+                          </w:p>
+                        </w:txbxContent>
+                      </wps:txbx>
+                      <wps:bodyPr rot="0" spcFirstLastPara="0" vertOverflow="overflow" horzOverflow="overflow" vert="horz" wrap="square" lIns="91440" tIns="45720" rIns="91440" bIns="45720" numCol="1" spcCol="0" rtlCol="0" fromWordArt="0" anchor="t" anchorCtr="0" forceAA="0" compatLnSpc="1">
+                        <a:prstTxWarp prst="textNoShape">
+                          <a:avLst/>
+                        </a:prstTxWarp>
+                        <a:noAutofit/>
+                      </wps:bodyPr>
+                    </wps:wsp>
+                  </a:graphicData>
+                </a:graphic>
+                <wp14:sizeRelH relativeFrom="margin">
+                  <wp14:pctWidth>0</wp14:pctWidth>
+                </wp14:sizeRelH>
+                <wp14:sizeRelV relativeFrom="margin">
+                  <wp14:pctHeight>0</wp14:pctHeight>
+                </wp14:sizeRelV>
+              </wp:anchor>
+            </w:drawing>
+          </mc:Choice>
+          <mc:Fallback>
+            <w:pict>
+              <v:shapetype w14:anchorId="25156B75" id="_x0000_t202" coordsize="21600,21600" o:spt="202" path="m,l,21600r21600,l21600,xe">
+                <v:stroke joinstyle="miter"/>
+                <v:path gradientshapeok="t" o:connecttype="rect"/>
+              </v:shapetype>
+              <v:shape id="Caixa de texto 1" o:spid="_x0000_s1026" type="#_x0000_t202" style="position:absolute;left:0;text-align:left;margin-left:116.05pt;margin-top:-64.8pt;width:167.25pt;height:30pt;z-index:251671552;visibility:visible;mso-wrap-style:square;mso-width-percent:0;mso-height-percent:0;mso-wrap-distance-left:9pt;mso-wrap-distance-top:0;mso-wrap-distance-right:9pt;mso-wrap-distance-bottom:0;mso-position-horizontal:right;mso-position-horizontal-relative:margin;mso-position-vertical:absolute;mso-position-vertical-relative:text;mso-width-percent:0;mso-height-percent:0;mso-width-relative:margin;mso-height-relative:margin;v-text-anchor:top" o:gfxdata="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" filled="f" stroked="f" strokeweight=".5pt">
+                <v:textbox>
+                  <w:txbxContent>
+                    <w:p>
+                      <w:pPr>
+                        <w:jc w:val="center"/>
+                        <w:rPr>
+                          <w:rFonts w:ascii="Flexo" w:hAnsi="Flexo"/>
+                          <w:color w:val="000000" w:themeColor="text1"/>
+                          <w:sz w:val="32"/>
+                          <w:szCs w:val="32"/>
+                        </w:rPr>
+                      </w:pPr>
+                      <w:r>
+                        <w:rPr>
+                          <w:rFonts w:ascii="Flexo" w:hAnsi="Flexo"/>
+                          <w:color w:val="000000" w:themeColor="text1"/>
+                          <w:sz w:val="32"/>
+                          <w:szCs w:val="32"/>
+                        </w:rPr>
+                        <w:t xml:space="preserve">Selo N°. </w:t>
+                      </w:r>
+                      <w:bookmarkStart w:id="1" w:name="_Hlk189235860"/>
+                      <w:r>
+                        <w:rPr>
+                          <w:rFonts w:ascii="Flexo" w:hAnsi="Flexo"/>
+                          <w:color w:val="000000" w:themeColor="text1"/>
+                          <w:sz w:val="32"/>
+                          <w:szCs w:val="32"/>
+                        </w:rPr>
+                        <w:t>12.990</w:t>
+                      </w:r>
+                      <w:bookmarkEnd w:id="1"/>
+                    </w:p>
+                    <w:p>
+                      <w:pPr>
+                        <w:jc w:val="center"/>
+                        <w:rPr>
+                          <w:rFonts w:ascii="Flexo" w:hAnsi="Flexo"/>
+                          <w:color w:val="000000" w:themeColor="text1"/>
+                          <w:sz w:val="32"/>
+                          <w:szCs w:val="32"/>
+                        </w:rPr>
+                      </w:pPr>
+                    </w:p>
+                    <w:p>
+                      <w:pPr>
+                        <w:jc w:val="center"/>
+                        <w:rPr>
+                          <w:rFonts w:ascii="Flexo" w:hAnsi="Flexo"/>
+                          <w:color w:val="000000" w:themeColor="text1"/>
+                          <w:sz w:val="32"/>
+                          <w:szCs w:val="32"/>
+                        </w:rPr>
+                      </w:pPr>
+                    </w:p>
+                    <w:p>
+                      <w:pPr>
+                        <w:jc w:val="center"/>
+                        <w:rPr>
+                          <w:rFonts w:ascii="Flexo" w:hAnsi="Flexo"/>
+                          <w:b/>
+                          <w:color w:val="000000" w:themeColor="text1"/>
+                          <w:sz w:val="32"/>
+                          <w:szCs w:val="32"/>
+                        </w:rPr>
+                      </w:pPr>
+                    </w:p>
+                  </w:txbxContent>
+                </v:textbox>
+                <w10:wrap anchorx="margin"/>
+              </v:shape>
+            </w:pict>
+          </mc:Fallback>
+        </mc:AlternateContent>
+      </w:r>
       <w:r>
         <w:rPr>
           <w:rFonts w:ascii="Flexo" w:hAnsi="Flexo"/>
@@ -201,72 +423,8 @@
           <w:szCs w:val="20"/>
         </w:rPr>
       </w:pPr>
-      <w:bookmarkStart w:id="0" w:name="_Hlk182905361"/>
       <w:r>
-        <w:rPr>
-          <w:rFonts w:ascii="Arial" w:hAnsi="Arial" w:cs="Arial"/>
-          <w:b/>
-          <w:sz w:val="23"/>
-          <w:szCs w:val="23"/>
-        </w:rPr>
-        <w:t>NF:</w:t>
-      </w:r>
-      <w:r>
-        <w:rPr>
-          <w:rFonts w:ascii="Arial" w:hAnsi="Arial" w:cs="Arial"/>
-          <w:b/>
-          <w:sz w:val="20"/>
-          <w:szCs w:val="20"/>
-        </w:rPr>
-        <w:tab/>
-        <w:t xml:space="preserve">N° </w:t>
-      </w:r>
-      <w:bookmarkStart w:id="1" w:name="_Hlk22885380"/>
-      <w:r>
-        <w:rPr>
-          <w:rFonts w:ascii="Arial" w:hAnsi="Arial" w:cs="Arial"/>
-          <w:b/>
-          <w:sz w:val="20"/>
-          <w:szCs w:val="20"/>
-        </w:rPr>
-        <w:t>000.</w:t>
-      </w:r>
-      <w:bookmarkEnd w:id="1"/>
-      <w:r>
-        <w:rPr>
-          <w:rFonts w:ascii="Arial" w:hAnsi="Arial" w:cs="Arial"/>
-          <w:b/>
-          <w:sz w:val="20"/>
-          <w:szCs w:val="20"/>
-        </w:rPr>
-        <w:t>06</w:t>
-      </w:r>
-      <w:r>
-        <w:rPr>
-          <w:rFonts w:ascii="Arial" w:hAnsi="Arial" w:cs="Arial"/>
-          <w:b/>
-          <w:sz w:val="20"/>
-          <w:szCs w:val="20"/>
-        </w:rPr>
-        <w:t>7</w:t>
-      </w:r>
-      <w:r>
-        <w:rPr>
-          <w:rFonts w:ascii="Arial" w:hAnsi="Arial" w:cs="Arial"/>
-          <w:b/>
-          <w:sz w:val="20"/>
-          <w:szCs w:val="20"/>
-        </w:rPr>
-        <w:t>.</w:t>
-      </w:r>
-      <w:r>
-        <w:rPr>
-          <w:rFonts w:ascii="Arial" w:hAnsi="Arial" w:cs="Arial"/>
-          <w:b/>
-          <w:sz w:val="20"/>
-          <w:szCs w:val="20"/>
-        </w:rPr>
-        <w:t>300</w:t>
+        <w:t>NF: N° 000.051.562</w:t>
       </w:r>
     </w:p>
     <w:tbl>
@@ -567,7 +725,6 @@
           </w:p>
         </w:tc>
       </w:tr>
-      <w:bookmarkEnd w:id="0"/>
     </w:tbl>
     <w:p>
       <w:pPr>
@@ -782,13 +939,13 @@
         <mc:AlternateContent>
           <mc:Choice Requires="wps">
             <w:drawing>
-              <wp:anchor distT="0" distB="0" distL="114300" distR="114300" simplePos="0" relativeHeight="251665408" behindDoc="0" locked="0" layoutInCell="1" allowOverlap="1" wp14:anchorId="7D059967" wp14:editId="205EA452">
+              <wp:anchor distT="0" distB="0" distL="114300" distR="114300" simplePos="0" relativeHeight="251665408" behindDoc="0" locked="0" layoutInCell="1" allowOverlap="1" wp14:anchorId="7D059967" wp14:editId="5361188D">
                 <wp:simplePos x="0" y="0"/>
                 <wp:positionH relativeFrom="margin">
-                  <wp:posOffset>50800</wp:posOffset>
+                  <wp:posOffset>20320</wp:posOffset>
                 </wp:positionH>
                 <wp:positionV relativeFrom="paragraph">
-                  <wp:posOffset>61595</wp:posOffset>
+                  <wp:posOffset>8255</wp:posOffset>
                 </wp:positionV>
                 <wp:extent cx="1343025" cy="657225"/>
                 <wp:effectExtent l="0" t="0" r="0" b="0"/>
@@ -921,11 +1078,7 @@
           </mc:Choice>
           <mc:Fallback>
             <w:pict>
-              <v:shapetype w14:anchorId="7D059967" id="_x0000_t202" coordsize="21600,21600" o:spt="202" path="m,l,21600r21600,l21600,xe">
-                <v:stroke joinstyle="miter"/>
-                <v:path gradientshapeok="t" o:connecttype="rect"/>
-              </v:shapetype>
-              <v:shape id="Caixa de texto 8" o:spid="_x0000_s1026" type="#_x0000_t202" style="position:absolute;left:0;text-align:left;margin-left:4pt;margin-top:4.85pt;width:105.75pt;height:51.75pt;z-index:251665408;visibility:visible;mso-wrap-style:square;mso-width-percent:0;mso-height-percent:0;mso-wrap-distance-left:9pt;mso-wrap-distance-top:0;mso-wrap-distance-right:9pt;mso-wrap-distance-bottom:0;mso-position-horizontal:absolute;mso-position-horizontal-relative:margin;mso-position-vertical:absolute;mso-position-vertical-relative:text;mso-width-percent:0;mso-height-percent:0;mso-width-relative:margin;mso-height-relative:margin;v-text-anchor:top" o:gfxdata="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" filled="f" stroked="f" strokeweight=".5pt">
+              <v:shape w14:anchorId="7D059967" id="Caixa de texto 8" o:spid="_x0000_s1027" type="#_x0000_t202" style="position:absolute;left:0;text-align:left;margin-left:1.6pt;margin-top:.65pt;width:105.75pt;height:51.75pt;z-index:251665408;visibility:visible;mso-wrap-style:square;mso-width-percent:0;mso-height-percent:0;mso-wrap-distance-left:9pt;mso-wrap-distance-top:0;mso-wrap-distance-right:9pt;mso-wrap-distance-bottom:0;mso-position-horizontal:absolute;mso-position-horizontal-relative:margin;mso-position-vertical:absolute;mso-position-vertical-relative:text;mso-width-percent:0;mso-height-percent:0;mso-width-relative:margin;mso-height-relative:margin;v-text-anchor:top" o:gfxdata="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" filled="f" stroked="f" strokeweight=".5pt">
                 <v:textbox>
                   <w:txbxContent>
                     <w:p>
@@ -1128,7 +1281,7 @@
           </mc:Choice>
           <mc:Fallback>
             <w:pict>
-              <v:shape w14:anchorId="48270A27" id="Caixa de texto 7" o:spid="_x0000_s1027" type="#_x0000_t202" style="position:absolute;left:0;text-align:left;margin-left:283.95pt;margin-top:17.75pt;width:132pt;height:33pt;z-index:251669504;visibility:visible;mso-wrap-style:square;mso-width-percent:0;mso-height-percent:0;mso-wrap-distance-left:9pt;mso-wrap-distance-top:0;mso-wrap-distance-right:9pt;mso-wrap-distance-bottom:0;mso-position-horizontal:absolute;mso-position-horizontal-relative:margin;mso-position-vertical:absolute;mso-position-vertical-relative:text;mso-width-percent:0;mso-height-percent:0;mso-width-relative:margin;mso-height-relative:margin;v-text-anchor:top" o:gfxdata="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" filled="f" stroked="f" strokeweight=".5pt">
+              <v:shape w14:anchorId="48270A27" id="Caixa de texto 7" o:spid="_x0000_s1028" type="#_x0000_t202" style="position:absolute;left:0;text-align:left;margin-left:283.95pt;margin-top:17.75pt;width:132pt;height:33pt;z-index:251669504;visibility:visible;mso-wrap-style:square;mso-width-percent:0;mso-height-percent:0;mso-wrap-distance-left:9pt;mso-wrap-distance-top:0;mso-wrap-distance-right:9pt;mso-wrap-distance-bottom:0;mso-position-horizontal:absolute;mso-position-horizontal-relative:margin;mso-position-vertical:absolute;mso-position-vertical-relative:text;mso-width-percent:0;mso-height-percent:0;mso-width-relative:margin;mso-height-relative:margin;v-text-anchor:top" o:gfxdata="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" filled="f" stroked="f" strokeweight=".5pt">
                 <v:textbox>
                   <w:txbxContent>
                     <w:p>
@@ -1341,266 +1494,8 @@
         <w:noProof/>
         <w:lang w:eastAsia="pt-BR"/>
       </w:rPr>
-      <mc:AlternateContent>
-        <mc:Choice Requires="wps">
-          <w:drawing>
-            <wp:anchor distT="0" distB="0" distL="114300" distR="114300" simplePos="0" relativeHeight="251660288" behindDoc="0" locked="0" layoutInCell="1" allowOverlap="1" wp14:anchorId="6048A3AF" wp14:editId="5DBC5C18">
-              <wp:simplePos x="0" y="0"/>
-              <wp:positionH relativeFrom="margin">
-                <wp:posOffset>3075940</wp:posOffset>
-              </wp:positionH>
-              <wp:positionV relativeFrom="paragraph">
-                <wp:posOffset>1122045</wp:posOffset>
-              </wp:positionV>
-              <wp:extent cx="2124075" cy="381000"/>
-              <wp:effectExtent l="0" t="0" r="0" b="0"/>
-              <wp:wrapNone/>
-              <wp:docPr id="1" name="Caixa de texto 1"/>
-              <wp:cNvGraphicFramePr/>
-              <a:graphic xmlns:a="http://schemas.openxmlformats.org/drawingml/2006/main">
-                <a:graphicData uri="http://schemas.microsoft.com/office/word/2010/wordprocessingShape">
-                  <wps:wsp>
-                    <wps:cNvSpPr txBox="1"/>
-                    <wps:spPr>
-                      <a:xfrm>
-                        <a:off x="0" y="0"/>
-                        <a:ext cx="2124075" cy="381000"/>
-                      </a:xfrm>
-                      <a:prstGeom prst="rect">
-                        <a:avLst/>
-                      </a:prstGeom>
-                      <a:noFill/>
-                      <a:ln w="6350">
-                        <a:noFill/>
-                      </a:ln>
-                      <a:effectLst/>
-                    </wps:spPr>
-                    <wps:style>
-                      <a:lnRef idx="0">
-                        <a:schemeClr val="accent1"/>
-                      </a:lnRef>
-                      <a:fillRef idx="0">
-                        <a:schemeClr val="accent1"/>
-                      </a:fillRef>
-                      <a:effectRef idx="0">
-                        <a:schemeClr val="accent1"/>
-                      </a:effectRef>
-                      <a:fontRef idx="minor">
-                        <a:schemeClr val="dk1"/>
-                      </a:fontRef>
-                    </wps:style>
-                    <wps:txbx>
-                      <w:txbxContent>
-                        <w:p>
-                          <w:pPr>
-                            <w:jc w:val="center"/>
-                            <w:rPr>
-                              <w:rFonts w:ascii="Flexo" w:hAnsi="Flexo"/>
-                              <w:sz w:val="32"/>
-                              <w:szCs w:val="32"/>
-                            </w:rPr>
-                          </w:pPr>
-                          <w:r>
-                            <w:rPr>
-                              <w:rFonts w:ascii="Flexo" w:hAnsi="Flexo"/>
-                              <w:sz w:val="32"/>
-                              <w:szCs w:val="32"/>
-                            </w:rPr>
-                            <w:t>Selo N°.</w:t>
-                          </w:r>
-                          <w:r>
-                            <w:rPr>
-                              <w:rFonts w:ascii="Flexo" w:hAnsi="Flexo"/>
-                              <w:sz w:val="32"/>
-                              <w:szCs w:val="32"/>
-                            </w:rPr>
-                            <w:t xml:space="preserve"> </w:t>
-                          </w:r>
-                          <w:bookmarkStart w:id="2" w:name="_Hlk189235860"/>
-                          <w:r>
-                            <w:rPr>
-                              <w:rFonts w:ascii="Flexo" w:hAnsi="Flexo"/>
-                              <w:sz w:val="32"/>
-                              <w:szCs w:val="32"/>
-                            </w:rPr>
-                            <w:t>12.</w:t>
-                          </w:r>
-                          <w:r>
-                            <w:rPr>
-                              <w:rFonts w:ascii="Flexo" w:hAnsi="Flexo"/>
-                              <w:sz w:val="32"/>
-                              <w:szCs w:val="32"/>
-                            </w:rPr>
-                            <w:t>9</w:t>
-                          </w:r>
-                          <w:r>
-                            <w:rPr>
-                              <w:rFonts w:ascii="Flexo" w:hAnsi="Flexo"/>
-                              <w:sz w:val="32"/>
-                              <w:szCs w:val="32"/>
-                            </w:rPr>
-                            <w:t>90</w:t>
-                          </w:r>
-                          <w:bookmarkEnd w:id="2"/>
-                        </w:p>
-                        <w:p>
-                          <w:pPr>
-                            <w:jc w:val="center"/>
-                            <w:rPr>
-                              <w:rFonts w:ascii="Flexo" w:hAnsi="Flexo"/>
-                              <w:sz w:val="32"/>
-                              <w:szCs w:val="32"/>
-                            </w:rPr>
-                          </w:pPr>
-                        </w:p>
-                        <w:p>
-                          <w:pPr>
-                            <w:jc w:val="center"/>
-                            <w:rPr>
-                              <w:rFonts w:ascii="Flexo" w:hAnsi="Flexo"/>
-                              <w:sz w:val="32"/>
-                              <w:szCs w:val="32"/>
-                            </w:rPr>
-                          </w:pPr>
-                        </w:p>
-                        <w:p>
-                          <w:pPr>
-                            <w:jc w:val="center"/>
-                            <w:rPr>
-                              <w:rFonts w:ascii="Flexo" w:hAnsi="Flexo"/>
-                              <w:b/>
-                              <w:sz w:val="32"/>
-                              <w:szCs w:val="32"/>
-                            </w:rPr>
-                          </w:pPr>
-                        </w:p>
-                      </w:txbxContent>
-                    </wps:txbx>
-                    <wps:bodyPr rot="0" spcFirstLastPara="0" vertOverflow="overflow" horzOverflow="overflow" vert="horz" wrap="square" lIns="91440" tIns="45720" rIns="91440" bIns="45720" numCol="1" spcCol="0" rtlCol="0" fromWordArt="0" anchor="t" anchorCtr="0" forceAA="0" compatLnSpc="1">
-                      <a:prstTxWarp prst="textNoShape">
-                        <a:avLst/>
-                      </a:prstTxWarp>
-                      <a:noAutofit/>
-                    </wps:bodyPr>
-                  </wps:wsp>
-                </a:graphicData>
-              </a:graphic>
-              <wp14:sizeRelH relativeFrom="margin">
-                <wp14:pctWidth>0</wp14:pctWidth>
-              </wp14:sizeRelH>
-              <wp14:sizeRelV relativeFrom="margin">
-                <wp14:pctHeight>0</wp14:pctHeight>
-              </wp14:sizeRelV>
-            </wp:anchor>
-          </w:drawing>
-        </mc:Choice>
-        <mc:Fallback>
-          <w:pict>
-            <v:shapetype w14:anchorId="6048A3AF" id="_x0000_t202" coordsize="21600,21600" o:spt="202" path="m,l,21600r21600,l21600,xe">
-              <v:stroke joinstyle="miter"/>
-              <v:path gradientshapeok="t" o:connecttype="rect"/>
-            </v:shapetype>
-            <v:shape id="Caixa de texto 1" o:spid="_x0000_s1028" type="#_x0000_t202" style="position:absolute;margin-left:242.2pt;margin-top:88.35pt;width:167.25pt;height:30pt;z-index:251660288;visibility:visible;mso-wrap-style:square;mso-width-percent:0;mso-height-percent:0;mso-wrap-distance-left:9pt;mso-wrap-distance-top:0;mso-wrap-distance-right:9pt;mso-wrap-distance-bottom:0;mso-position-horizontal:absolute;mso-position-horizontal-relative:margin;mso-position-vertical:absolute;mso-position-vertical-relative:text;mso-width-percent:0;mso-height-percent:0;mso-width-relative:margin;mso-height-relative:margin;v-text-anchor:top" o:gfxdata="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" filled="f" stroked="f" strokeweight=".5pt">
-              <v:textbox>
-                <w:txbxContent>
-                  <w:p>
-                    <w:pPr>
-                      <w:jc w:val="center"/>
-                      <w:rPr>
-                        <w:rFonts w:ascii="Flexo" w:hAnsi="Flexo"/>
-                        <w:sz w:val="32"/>
-                        <w:szCs w:val="32"/>
-                      </w:rPr>
-                    </w:pPr>
-                    <w:r>
-                      <w:rPr>
-                        <w:rFonts w:ascii="Flexo" w:hAnsi="Flexo"/>
-                        <w:sz w:val="32"/>
-                        <w:szCs w:val="32"/>
-                      </w:rPr>
-                      <w:t>Selo N°.</w:t>
-                    </w:r>
-                    <w:r>
-                      <w:rPr>
-                        <w:rFonts w:ascii="Flexo" w:hAnsi="Flexo"/>
-                        <w:sz w:val="32"/>
-                        <w:szCs w:val="32"/>
-                      </w:rPr>
-                      <w:t xml:space="preserve"> </w:t>
-                    </w:r>
-                    <w:bookmarkStart w:id="3" w:name="_Hlk189235860"/>
-                    <w:r>
-                      <w:rPr>
-                        <w:rFonts w:ascii="Flexo" w:hAnsi="Flexo"/>
-                        <w:sz w:val="32"/>
-                        <w:szCs w:val="32"/>
-                      </w:rPr>
-                      <w:t>12.</w:t>
-                    </w:r>
-                    <w:r>
-                      <w:rPr>
-                        <w:rFonts w:ascii="Flexo" w:hAnsi="Flexo"/>
-                        <w:sz w:val="32"/>
-                        <w:szCs w:val="32"/>
-                      </w:rPr>
-                      <w:t>9</w:t>
-                    </w:r>
-                    <w:r>
-                      <w:rPr>
-                        <w:rFonts w:ascii="Flexo" w:hAnsi="Flexo"/>
-                        <w:sz w:val="32"/>
-                        <w:szCs w:val="32"/>
-                      </w:rPr>
-                      <w:t>90</w:t>
-                    </w:r>
-                    <w:bookmarkEnd w:id="3"/>
-                  </w:p>
-                  <w:p>
-                    <w:pPr>
-                      <w:jc w:val="center"/>
-                      <w:rPr>
-                        <w:rFonts w:ascii="Flexo" w:hAnsi="Flexo"/>
-                        <w:sz w:val="32"/>
-                        <w:szCs w:val="32"/>
-                      </w:rPr>
-                    </w:pPr>
-                  </w:p>
-                  <w:p>
-                    <w:pPr>
-                      <w:jc w:val="center"/>
-                      <w:rPr>
-                        <w:rFonts w:ascii="Flexo" w:hAnsi="Flexo"/>
-                        <w:sz w:val="32"/>
-                        <w:szCs w:val="32"/>
-                      </w:rPr>
-                    </w:pPr>
-                  </w:p>
-                  <w:p>
-                    <w:pPr>
-                      <w:jc w:val="center"/>
-                      <w:rPr>
-                        <w:rFonts w:ascii="Flexo" w:hAnsi="Flexo"/>
-                        <w:b/>
-                        <w:sz w:val="32"/>
-                        <w:szCs w:val="32"/>
-                      </w:rPr>
-                    </w:pPr>
-                  </w:p>
-                </w:txbxContent>
-              </v:textbox>
-              <w10:wrap anchorx="margin"/>
-            </v:shape>
-          </w:pict>
-        </mc:Fallback>
-      </mc:AlternateContent>
-    </w:r>
-    <w:r>
-      <w:rPr>
-        <w:noProof/>
-        <w:lang w:eastAsia="pt-BR"/>
-      </w:rPr>
       <w:drawing>
-        <wp:anchor distT="0" distB="0" distL="114300" distR="114300" simplePos="0" relativeHeight="251659264" behindDoc="1" locked="0" layoutInCell="1" allowOverlap="1" wp14:anchorId="1E25F7A9" wp14:editId="319ADA4C">
+        <wp:anchor distT="0" distB="0" distL="114300" distR="114300" simplePos="0" relativeHeight="251659264" behindDoc="1" locked="0" layoutInCell="1" allowOverlap="1" wp14:anchorId="1E25F7A9" wp14:editId="4915EAC9">
           <wp:simplePos x="0" y="0"/>
           <wp:positionH relativeFrom="column">
             <wp:posOffset>-825500</wp:posOffset>

</xml_diff>

<commit_message>
Termino do projeto parte Conformidad
</commit_message>
<xml_diff>
--- a/Src/CertificadoConf.docx
+++ b/Src/CertificadoConf.docx
@@ -4,6 +4,119 @@
   <w:body>
     <w:p>
       <w:pPr>
+        <w:pStyle w:val="Cabealho"/>
+      </w:pPr>
+      <w:r>
+        <w:rPr>
+          <w:noProof/>
+          <w:lang w:eastAsia="pt-BR"/>
+        </w:rPr>
+        <w:drawing>
+          <wp:anchor distT="0" distB="0" distL="114300" distR="114300" simplePos="0" relativeHeight="251671552" behindDoc="1" locked="0" layoutInCell="1" allowOverlap="1" wp14:anchorId="63321534" wp14:editId="13645D09">
+            <wp:simplePos x="0" y="0"/>
+            <wp:positionH relativeFrom="margin">
+              <wp:align>center</wp:align>
+            </wp:positionH>
+            <wp:positionV relativeFrom="paragraph">
+              <wp:posOffset>-588645</wp:posOffset>
+            </wp:positionV>
+            <wp:extent cx="7111365" cy="2045970"/>
+            <wp:effectExtent l="0" t="0" r="0" b="0"/>
+            <wp:wrapNone/>
+            <wp:docPr id="2" name="Imagem 2" descr="C:\Users\Guilherme\AppData\Local\Microsoft\Windows\INetCache\Content.Word\topo_certificado.png"/>
+            <wp:cNvGraphicFramePr>
+              <a:graphicFrameLocks xmlns:a="http://schemas.openxmlformats.org/drawingml/2006/main" noChangeAspect="1"/>
+            </wp:cNvGraphicFramePr>
+            <a:graphic xmlns:a="http://schemas.openxmlformats.org/drawingml/2006/main">
+              <a:graphicData uri="http://schemas.openxmlformats.org/drawingml/2006/picture">
+                <pic:pic xmlns:pic="http://schemas.openxmlformats.org/drawingml/2006/picture">
+                  <pic:nvPicPr>
+                    <pic:cNvPr id="0" name="Picture 1" descr="C:\Users\Guilherme\AppData\Local\Microsoft\Windows\INetCache\Content.Word\topo_certificado.png"/>
+                    <pic:cNvPicPr>
+                      <a:picLocks noChangeAspect="1" noChangeArrowheads="1"/>
+                    </pic:cNvPicPr>
+                  </pic:nvPicPr>
+                  <pic:blipFill>
+                    <a:blip r:embed="rId7" cstate="print">
+                      <a:extLst>
+                        <a:ext uri="{28A0092B-C50C-407E-A947-70E740481C1C}">
+                          <a14:useLocalDpi xmlns:a14="http://schemas.microsoft.com/office/drawing/2010/main" val="0"/>
+                        </a:ext>
+                      </a:extLst>
+                    </a:blip>
+                    <a:srcRect/>
+                    <a:stretch>
+                      <a:fillRect/>
+                    </a:stretch>
+                  </pic:blipFill>
+                  <pic:spPr bwMode="auto">
+                    <a:xfrm>
+                      <a:off x="0" y="0"/>
+                      <a:ext cx="7111365" cy="2045970"/>
+                    </a:xfrm>
+                    <a:prstGeom prst="rect">
+                      <a:avLst/>
+                    </a:prstGeom>
+                    <a:noFill/>
+                    <a:ln>
+                      <a:noFill/>
+                    </a:ln>
+                  </pic:spPr>
+                </pic:pic>
+              </a:graphicData>
+            </a:graphic>
+            <wp14:sizeRelH relativeFrom="page">
+              <wp14:pctWidth>0</wp14:pctWidth>
+            </wp14:sizeRelH>
+            <wp14:sizeRelV relativeFrom="page">
+              <wp14:pctHeight>0</wp14:pctHeight>
+            </wp14:sizeRelV>
+          </wp:anchor>
+        </w:drawing>
+      </w:r>
+    </w:p>
+    <w:p>
+      <w:pPr>
+        <w:pStyle w:val="Cabealho"/>
+      </w:pPr>
+    </w:p>
+    <w:p>
+      <w:pPr>
+        <w:pStyle w:val="Cabealho"/>
+      </w:pPr>
+    </w:p>
+    <w:p>
+      <w:pPr>
+        <w:pStyle w:val="Cabealho"/>
+      </w:pPr>
+    </w:p>
+    <w:p>
+      <w:pPr>
+        <w:pStyle w:val="Cabealho"/>
+      </w:pPr>
+    </w:p>
+    <w:p>
+      <w:pPr>
+        <w:pStyle w:val="Cabealho"/>
+        <w:rPr>
+          <w:sz w:val="32"/>
+          <w:szCs w:val="32"/>
+        </w:rPr>
+      </w:pPr>
+      <w:r>
+        <w:tab/>
+        <w:t xml:space="preserve">                                                                                                                        </w:t>
+      </w:r>
+      <w:r>
+        <w:rPr>
+          <w:sz w:val="36"/>
+          <w:szCs w:val="36"/>
+        </w:rPr>
+        <w:t>Selo</w:t>
+      </w:r>
+    </w:p>
+    <w:p>
+      <w:pPr>
         <w:jc w:val="right"/>
         <w:rPr>
           <w:rFonts w:ascii="Flexo" w:hAnsi="Flexo"/>
@@ -12,237 +125,17 @@
           <w:szCs w:val="24"/>
         </w:rPr>
       </w:pPr>
-      <w:r>
-        <w:rPr>
-          <w:noProof/>
-          <w:lang w:eastAsia="pt-BR"/>
-        </w:rPr>
-        <mc:AlternateContent>
-          <mc:Choice Requires="wps">
-            <w:drawing>
-              <wp:anchor distT="0" distB="0" distL="114300" distR="114300" simplePos="0" relativeHeight="251671552" behindDoc="0" locked="0" layoutInCell="1" allowOverlap="1" wp14:anchorId="25156B75" wp14:editId="7170ECA2">
-                <wp:simplePos x="0" y="0"/>
-                <wp:positionH relativeFrom="margin">
-                  <wp:align>right</wp:align>
-                </wp:positionH>
-                <wp:positionV relativeFrom="paragraph">
-                  <wp:posOffset>-822960</wp:posOffset>
-                </wp:positionV>
-                <wp:extent cx="2124075" cy="381000"/>
-                <wp:effectExtent l="0" t="0" r="0" b="0"/>
-                <wp:wrapNone/>
-                <wp:docPr id="1" name="Caixa de texto 1"/>
-                <wp:cNvGraphicFramePr/>
-                <a:graphic xmlns:a="http://schemas.openxmlformats.org/drawingml/2006/main">
-                  <a:graphicData uri="http://schemas.microsoft.com/office/word/2010/wordprocessingShape">
-                    <wps:wsp>
-                      <wps:cNvSpPr txBox="1"/>
-                      <wps:spPr>
-                        <a:xfrm>
-                          <a:off x="0" y="0"/>
-                          <a:ext cx="2124075" cy="381000"/>
-                        </a:xfrm>
-                        <a:prstGeom prst="rect">
-                          <a:avLst/>
-                        </a:prstGeom>
-                        <a:noFill/>
-                        <a:ln w="6350">
-                          <a:noFill/>
-                        </a:ln>
-                        <a:effectLst/>
-                      </wps:spPr>
-                      <wps:style>
-                        <a:lnRef idx="0">
-                          <a:schemeClr val="accent1"/>
-                        </a:lnRef>
-                        <a:fillRef idx="0">
-                          <a:schemeClr val="accent1"/>
-                        </a:fillRef>
-                        <a:effectRef idx="0">
-                          <a:schemeClr val="accent1"/>
-                        </a:effectRef>
-                        <a:fontRef idx="minor">
-                          <a:schemeClr val="dk1"/>
-                        </a:fontRef>
-                      </wps:style>
-                      <wps:txbx>
-                        <w:txbxContent>
-                          <w:p>
-                            <w:pPr>
-                              <w:jc w:val="center"/>
-                              <w:rPr>
-                                <w:rFonts w:ascii="Flexo" w:hAnsi="Flexo"/>
-                                <w:color w:val="000000" w:themeColor="text1"/>
-                                <w:sz w:val="32"/>
-                                <w:szCs w:val="32"/>
-                              </w:rPr>
-                            </w:pPr>
-                            <w:r>
-                              <w:rPr>
-                                <w:rFonts w:ascii="Flexo" w:hAnsi="Flexo"/>
-                                <w:color w:val="000000" w:themeColor="text1"/>
-                                <w:sz w:val="32"/>
-                                <w:szCs w:val="32"/>
-                              </w:rPr>
-                              <w:t xml:space="preserve">Selo N°. </w:t>
-                            </w:r>
-                            <w:bookmarkStart w:id="0" w:name="_Hlk189235860"/>
-                            <w:r>
-                              <w:rPr>
-                                <w:rFonts w:ascii="Flexo" w:hAnsi="Flexo"/>
-                                <w:color w:val="000000" w:themeColor="text1"/>
-                                <w:sz w:val="32"/>
-                                <w:szCs w:val="32"/>
-                              </w:rPr>
-                              <w:t>12.990</w:t>
-                            </w:r>
-                            <w:bookmarkEnd w:id="0"/>
-                          </w:p>
-                          <w:p>
-                            <w:pPr>
-                              <w:jc w:val="center"/>
-                              <w:rPr>
-                                <w:rFonts w:ascii="Flexo" w:hAnsi="Flexo"/>
-                                <w:color w:val="000000" w:themeColor="text1"/>
-                                <w:sz w:val="32"/>
-                                <w:szCs w:val="32"/>
-                              </w:rPr>
-                            </w:pPr>
-                          </w:p>
-                          <w:p>
-                            <w:pPr>
-                              <w:jc w:val="center"/>
-                              <w:rPr>
-                                <w:rFonts w:ascii="Flexo" w:hAnsi="Flexo"/>
-                                <w:color w:val="000000" w:themeColor="text1"/>
-                                <w:sz w:val="32"/>
-                                <w:szCs w:val="32"/>
-                              </w:rPr>
-                            </w:pPr>
-                          </w:p>
-                          <w:p>
-                            <w:pPr>
-                              <w:jc w:val="center"/>
-                              <w:rPr>
-                                <w:rFonts w:ascii="Flexo" w:hAnsi="Flexo"/>
-                                <w:b/>
-                                <w:color w:val="000000" w:themeColor="text1"/>
-                                <w:sz w:val="32"/>
-                                <w:szCs w:val="32"/>
-                              </w:rPr>
-                            </w:pPr>
-                          </w:p>
-                        </w:txbxContent>
-                      </wps:txbx>
-                      <wps:bodyPr rot="0" spcFirstLastPara="0" vertOverflow="overflow" horzOverflow="overflow" vert="horz" wrap="square" lIns="91440" tIns="45720" rIns="91440" bIns="45720" numCol="1" spcCol="0" rtlCol="0" fromWordArt="0" anchor="t" anchorCtr="0" forceAA="0" compatLnSpc="1">
-                        <a:prstTxWarp prst="textNoShape">
-                          <a:avLst/>
-                        </a:prstTxWarp>
-                        <a:noAutofit/>
-                      </wps:bodyPr>
-                    </wps:wsp>
-                  </a:graphicData>
-                </a:graphic>
-                <wp14:sizeRelH relativeFrom="margin">
-                  <wp14:pctWidth>0</wp14:pctWidth>
-                </wp14:sizeRelH>
-                <wp14:sizeRelV relativeFrom="margin">
-                  <wp14:pctHeight>0</wp14:pctHeight>
-                </wp14:sizeRelV>
-              </wp:anchor>
-            </w:drawing>
-          </mc:Choice>
-          <mc:Fallback>
-            <w:pict>
-              <v:shapetype w14:anchorId="25156B75" id="_x0000_t202" coordsize="21600,21600" o:spt="202" path="m,l,21600r21600,l21600,xe">
-                <v:stroke joinstyle="miter"/>
-                <v:path gradientshapeok="t" o:connecttype="rect"/>
-              </v:shapetype>
-              <v:shape id="Caixa de texto 1" o:spid="_x0000_s1026" type="#_x0000_t202" style="position:absolute;left:0;text-align:left;margin-left:116.05pt;margin-top:-64.8pt;width:167.25pt;height:30pt;z-index:251671552;visibility:visible;mso-wrap-style:square;mso-width-percent:0;mso-height-percent:0;mso-wrap-distance-left:9pt;mso-wrap-distance-top:0;mso-wrap-distance-right:9pt;mso-wrap-distance-bottom:0;mso-position-horizontal:right;mso-position-horizontal-relative:margin;mso-position-vertical:absolute;mso-position-vertical-relative:text;mso-width-percent:0;mso-height-percent:0;mso-width-relative:margin;mso-height-relative:margin;v-text-anchor:top" o:gfxdata="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" filled="f" stroked="f" strokeweight=".5pt">
-                <v:textbox>
-                  <w:txbxContent>
-                    <w:p>
-                      <w:pPr>
-                        <w:jc w:val="center"/>
-                        <w:rPr>
-                          <w:rFonts w:ascii="Flexo" w:hAnsi="Flexo"/>
-                          <w:color w:val="000000" w:themeColor="text1"/>
-                          <w:sz w:val="32"/>
-                          <w:szCs w:val="32"/>
-                        </w:rPr>
-                      </w:pPr>
-                      <w:r>
-                        <w:rPr>
-                          <w:rFonts w:ascii="Flexo" w:hAnsi="Flexo"/>
-                          <w:color w:val="000000" w:themeColor="text1"/>
-                          <w:sz w:val="32"/>
-                          <w:szCs w:val="32"/>
-                        </w:rPr>
-                        <w:t xml:space="preserve">Selo N°. </w:t>
-                      </w:r>
-                      <w:bookmarkStart w:id="1" w:name="_Hlk189235860"/>
-                      <w:r>
-                        <w:rPr>
-                          <w:rFonts w:ascii="Flexo" w:hAnsi="Flexo"/>
-                          <w:color w:val="000000" w:themeColor="text1"/>
-                          <w:sz w:val="32"/>
-                          <w:szCs w:val="32"/>
-                        </w:rPr>
-                        <w:t>12.990</w:t>
-                      </w:r>
-                      <w:bookmarkEnd w:id="1"/>
-                    </w:p>
-                    <w:p>
-                      <w:pPr>
-                        <w:jc w:val="center"/>
-                        <w:rPr>
-                          <w:rFonts w:ascii="Flexo" w:hAnsi="Flexo"/>
-                          <w:color w:val="000000" w:themeColor="text1"/>
-                          <w:sz w:val="32"/>
-                          <w:szCs w:val="32"/>
-                        </w:rPr>
-                      </w:pPr>
-                    </w:p>
-                    <w:p>
-                      <w:pPr>
-                        <w:jc w:val="center"/>
-                        <w:rPr>
-                          <w:rFonts w:ascii="Flexo" w:hAnsi="Flexo"/>
-                          <w:color w:val="000000" w:themeColor="text1"/>
-                          <w:sz w:val="32"/>
-                          <w:szCs w:val="32"/>
-                        </w:rPr>
-                      </w:pPr>
-                    </w:p>
-                    <w:p>
-                      <w:pPr>
-                        <w:jc w:val="center"/>
-                        <w:rPr>
-                          <w:rFonts w:ascii="Flexo" w:hAnsi="Flexo"/>
-                          <w:b/>
-                          <w:color w:val="000000" w:themeColor="text1"/>
-                          <w:sz w:val="32"/>
-                          <w:szCs w:val="32"/>
-                        </w:rPr>
-                      </w:pPr>
-                    </w:p>
-                  </w:txbxContent>
-                </v:textbox>
-                <w10:wrap anchorx="margin"/>
-              </v:shape>
-            </w:pict>
-          </mc:Fallback>
-        </mc:AlternateContent>
-      </w:r>
-      <w:r>
+    </w:p>
+    <w:p>
+      <w:pPr>
+        <w:jc w:val="right"/>
         <w:rPr>
           <w:rFonts w:ascii="Flexo" w:hAnsi="Flexo"/>
           <w:b/>
           <w:sz w:val="24"/>
           <w:szCs w:val="24"/>
         </w:rPr>
-        <w:t>Canoas</w:t>
-      </w:r>
+      </w:pPr>
       <w:r>
         <w:rPr>
           <w:rFonts w:ascii="Flexo" w:hAnsi="Flexo"/>
@@ -250,52 +143,7 @@
           <w:sz w:val="24"/>
           <w:szCs w:val="24"/>
         </w:rPr>
-        <w:t xml:space="preserve">, </w:t>
-      </w:r>
-      <w:r>
-        <w:rPr>
-          <w:rFonts w:ascii="Flexo" w:hAnsi="Flexo"/>
-          <w:b/>
-          <w:sz w:val="24"/>
-          <w:szCs w:val="24"/>
-        </w:rPr>
-        <w:t>23</w:t>
-      </w:r>
-      <w:r>
-        <w:rPr>
-          <w:rFonts w:ascii="Flexo" w:hAnsi="Flexo"/>
-          <w:b/>
-          <w:sz w:val="24"/>
-          <w:szCs w:val="24"/>
-        </w:rPr>
-        <w:t>/</w:t>
-      </w:r>
-      <w:r>
-        <w:rPr>
-          <w:rFonts w:ascii="Flexo" w:hAnsi="Flexo"/>
-          <w:b/>
-          <w:sz w:val="24"/>
-          <w:szCs w:val="24"/>
-        </w:rPr>
-        <w:t>01</w:t>
-      </w:r>
-      <w:r>
-        <w:rPr>
-          <w:rFonts w:ascii="Flexo" w:hAnsi="Flexo"/>
-          <w:b/>
-          <w:sz w:val="24"/>
-          <w:szCs w:val="24"/>
-        </w:rPr>
-        <w:t>/202</w:t>
-      </w:r>
-      <w:r>
-        <w:rPr>
-          <w:rFonts w:ascii="Flexo" w:hAnsi="Flexo"/>
-          <w:b/>
-          <w:sz w:val="24"/>
-          <w:szCs w:val="24"/>
-        </w:rPr>
-        <w:t>5</w:t>
+        <w:t>Canoas</w:t>
       </w:r>
     </w:p>
     <w:p>
@@ -348,7 +196,7 @@
         <mc:AlternateContent>
           <mc:Choice Requires="wps">
             <w:drawing>
-              <wp:anchor distT="0" distB="0" distL="114300" distR="114300" simplePos="0" relativeHeight="251659264" behindDoc="0" locked="0" layoutInCell="1" allowOverlap="1" wp14:anchorId="060BF0F7" wp14:editId="2CB25860">
+              <wp:anchor distT="0" distB="0" distL="114300" distR="114300" simplePos="0" relativeHeight="251659264" behindDoc="0" locked="0" layoutInCell="1" allowOverlap="1" wp14:anchorId="0C51E063" wp14:editId="3C19FFB2">
                 <wp:simplePos x="0" y="0"/>
                 <wp:positionH relativeFrom="margin">
                   <wp:align>right</wp:align>
@@ -633,96 +481,31 @@
           <w:tcPr>
             <w:tcW w:w="2689" w:type="dxa"/>
           </w:tcPr>
-          <w:p>
-            <w:pPr>
-              <w:tabs>
-                <w:tab w:val="left" w:pos="993"/>
-                <w:tab w:val="left" w:pos="4253"/>
-                <w:tab w:val="left" w:pos="5529"/>
-                <w:tab w:val="left" w:pos="6804"/>
-              </w:tabs>
-              <w:ind w:right="140"/>
-              <w:jc w:val="center"/>
-            </w:pPr>
-            <w:r>
-              <w:t>RHPX-2SDA0-00</w:t>
-            </w:r>
-          </w:p>
+          <w:p/>
         </w:tc>
         <w:tc>
           <w:tcPr>
             <w:tcW w:w="4394" w:type="dxa"/>
           </w:tcPr>
-          <w:p>
-            <w:pPr>
-              <w:autoSpaceDE w:val="0"/>
-              <w:autoSpaceDN w:val="0"/>
-              <w:adjustRightInd w:val="0"/>
-            </w:pPr>
-            <w:r>
-              <w:t>SENSOR DE UMIDADE (4-20 MA) E TEMPERATURA (4-20 MA) DE DUTO COM PRECISA O DE 2%</w:t>
-            </w:r>
-          </w:p>
+          <w:p/>
         </w:tc>
         <w:tc>
           <w:tcPr>
             <w:tcW w:w="992" w:type="dxa"/>
           </w:tcPr>
-          <w:p>
-            <w:pPr>
-              <w:tabs>
-                <w:tab w:val="left" w:pos="993"/>
-                <w:tab w:val="left" w:pos="4253"/>
-                <w:tab w:val="left" w:pos="5529"/>
-                <w:tab w:val="left" w:pos="6804"/>
-              </w:tabs>
-              <w:ind w:right="140"/>
-              <w:jc w:val="center"/>
-            </w:pPr>
-            <w:r>
-              <w:t>2</w:t>
-            </w:r>
-          </w:p>
+          <w:p/>
         </w:tc>
         <w:tc>
           <w:tcPr>
             <w:tcW w:w="1276" w:type="dxa"/>
           </w:tcPr>
-          <w:p>
-            <w:pPr>
-              <w:tabs>
-                <w:tab w:val="left" w:pos="993"/>
-                <w:tab w:val="left" w:pos="4253"/>
-                <w:tab w:val="left" w:pos="5529"/>
-                <w:tab w:val="left" w:pos="6804"/>
-              </w:tabs>
-              <w:ind w:right="140"/>
-              <w:jc w:val="center"/>
-            </w:pPr>
-            <w:r>
-              <w:t>90328983</w:t>
-            </w:r>
-          </w:p>
+          <w:p/>
         </w:tc>
         <w:tc>
           <w:tcPr>
             <w:tcW w:w="908" w:type="dxa"/>
           </w:tcPr>
-          <w:p>
-            <w:pPr>
-              <w:tabs>
-                <w:tab w:val="left" w:pos="993"/>
-                <w:tab w:val="left" w:pos="4253"/>
-                <w:tab w:val="left" w:pos="5529"/>
-                <w:tab w:val="left" w:pos="6804"/>
-              </w:tabs>
-              <w:ind w:right="140"/>
-              <w:jc w:val="center"/>
-            </w:pPr>
-            <w:r>
-              <w:t>6102</w:t>
-            </w:r>
-          </w:p>
+          <w:p/>
         </w:tc>
       </w:tr>
     </w:tbl>
@@ -845,44 +628,12 @@
           <w:u w:val="single"/>
         </w:rPr>
       </w:pPr>
-    </w:p>
-    <w:p>
-      <w:pPr>
-        <w:rPr>
-          <w:rFonts w:ascii="Flexo" w:hAnsi="Flexo"/>
-          <w:sz w:val="20"/>
-          <w:szCs w:val="20"/>
-          <w:u w:val="single"/>
-        </w:rPr>
-      </w:pPr>
-    </w:p>
-    <w:p>
-      <w:pPr>
-        <w:rPr>
-          <w:rFonts w:ascii="Flexo" w:hAnsi="Flexo"/>
-          <w:sz w:val="20"/>
-          <w:szCs w:val="20"/>
-          <w:u w:val="single"/>
-        </w:rPr>
-      </w:pPr>
-    </w:p>
-    <w:p>
-      <w:pPr>
-        <w:ind w:left="2832" w:firstLine="708"/>
-        <w:jc w:val="right"/>
-        <w:rPr>
-          <w:rFonts w:ascii="Flexo" w:hAnsi="Flexo"/>
-          <w:sz w:val="20"/>
-          <w:szCs w:val="20"/>
-          <w:u w:val="single"/>
-        </w:rPr>
-      </w:pPr>
       <w:r>
         <w:rPr>
           <w:noProof/>
           <w:u w:val="single"/>
         </w:rPr>
-        <w:pict w14:anchorId="7C5C53BE">
+        <w:pict w14:anchorId="4C731F50">
           <v:shapetype id="_x0000_t75" coordsize="21600,21600" o:spt="75" o:preferrelative="t" path="m@4@5l@4@11@9@11@9@5xe" filled="f" stroked="f">
             <v:stroke joinstyle="miter"/>
             <v:formulas>
@@ -902,27 +653,14 @@
             <v:path o:extrusionok="f" gradientshapeok="t" o:connecttype="rect"/>
             <o:lock v:ext="edit" aspectratio="t"/>
           </v:shapetype>
-          <v:shape id="_x0000_s2050" type="#_x0000_t75" style="position:absolute;left:0;text-align:left;margin-left:-29.75pt;margin-top:-36.95pt;width:171.7pt;height:168.05pt;z-index:251661312;mso-position-horizontal-relative:text;mso-position-vertical-relative:text;mso-width-relative:page;mso-height-relative:page" wrapcoords="9910 2477 9135 2555 6658 3484 6581 3794 5187 4955 4026 6194 3174 7432 2632 8671 2323 9910 2323 12465 2710 13626 2942 14865 3794 16103 5265 17419 7665 18658 9135 19045 9290 19045 10452 19045 10529 19045 11381 18581 13471 18581 16800 17806 16800 17342 18039 16103 18581 14942 18581 14865 18968 13626 19200 12387 19200 9910 18890 8671 18658 5961 17574 5110 17110 4955 15871 3871 15716 3561 12852 2787 11071 2477 9910 2477">
-            <v:imagedata r:id="rId7" o:title="selo"/>
+          <v:shape id="_x0000_s2050" type="#_x0000_t75" style="position:absolute;margin-left:-29pt;margin-top:19.9pt;width:171.7pt;height:168.05pt;z-index:-251655168;mso-position-horizontal-relative:text;mso-position-vertical-relative:text;mso-width-relative:page;mso-height-relative:page">
+            <v:imagedata r:id="rId8" o:title="selo"/>
           </v:shape>
         </w:pict>
       </w:r>
-      <w:r>
-        <w:rPr>
-          <w:noProof/>
-          <w:u w:val="single"/>
-        </w:rPr>
-        <w:pict w14:anchorId="20C88871">
-          <v:shape id="_x0000_s2051" type="#_x0000_t75" style="position:absolute;left:0;text-align:left;margin-left:247.95pt;margin-top:2.25pt;width:209.25pt;height:66pt;z-index:251667456;mso-position-horizontal-relative:text;mso-position-vertical-relative:text;mso-width-relative:page;mso-height-relative:page">
-            <v:imagedata r:id="rId8" o:title="assinarodrigo"/>
-          </v:shape>
-        </w:pict>
-      </w:r>
-    </w:p>
-    <w:p>
-      <w:pPr>
-        <w:ind w:left="2832" w:firstLine="708"/>
-        <w:jc w:val="right"/>
+    </w:p>
+    <w:p>
+      <w:pPr>
         <w:rPr>
           <w:rFonts w:ascii="Flexo" w:hAnsi="Flexo"/>
           <w:sz w:val="20"/>
@@ -930,6 +668,48 @@
           <w:u w:val="single"/>
         </w:rPr>
       </w:pPr>
+    </w:p>
+    <w:p>
+      <w:pPr>
+        <w:rPr>
+          <w:rFonts w:ascii="Flexo" w:hAnsi="Flexo"/>
+          <w:sz w:val="20"/>
+          <w:szCs w:val="20"/>
+          <w:u w:val="single"/>
+        </w:rPr>
+      </w:pPr>
+    </w:p>
+    <w:p>
+      <w:pPr>
+        <w:ind w:left="2832" w:firstLine="708"/>
+        <w:jc w:val="right"/>
+        <w:rPr>
+          <w:rFonts w:ascii="Flexo" w:hAnsi="Flexo"/>
+          <w:sz w:val="20"/>
+          <w:szCs w:val="20"/>
+          <w:u w:val="single"/>
+        </w:rPr>
+      </w:pPr>
+      <w:r>
+        <w:rPr>
+          <w:noProof/>
+          <w:u w:val="single"/>
+        </w:rPr>
+        <w:pict w14:anchorId="77851D1F">
+          <v:shape id="_x0000_s2051" type="#_x0000_t75" style="position:absolute;left:0;text-align:left;margin-left:247.95pt;margin-top:2.25pt;width:209.25pt;height:66pt;z-index:251667456;mso-position-horizontal-relative:text;mso-position-vertical-relative:text;mso-width-relative:page;mso-height-relative:page">
+            <v:imagedata r:id="rId9" o:title="assinarodrigo"/>
+          </v:shape>
+        </w:pict>
+      </w:r>
+    </w:p>
+    <w:p>
+      <w:pPr>
+        <w:spacing w:after="0"/>
+        <w:rPr>
+          <w:rFonts w:ascii="Flexo" w:hAnsi="Flexo"/>
+          <w:b/>
+        </w:rPr>
+      </w:pPr>
       <w:r>
         <w:rPr>
           <w:noProof/>
@@ -939,248 +719,7 @@
         <mc:AlternateContent>
           <mc:Choice Requires="wps">
             <w:drawing>
-              <wp:anchor distT="0" distB="0" distL="114300" distR="114300" simplePos="0" relativeHeight="251665408" behindDoc="0" locked="0" layoutInCell="1" allowOverlap="1" wp14:anchorId="7D059967" wp14:editId="5361188D">
-                <wp:simplePos x="0" y="0"/>
-                <wp:positionH relativeFrom="margin">
-                  <wp:posOffset>20320</wp:posOffset>
-                </wp:positionH>
-                <wp:positionV relativeFrom="paragraph">
-                  <wp:posOffset>8255</wp:posOffset>
-                </wp:positionV>
-                <wp:extent cx="1343025" cy="657225"/>
-                <wp:effectExtent l="0" t="0" r="0" b="0"/>
-                <wp:wrapNone/>
-                <wp:docPr id="8" name="Caixa de texto 8"/>
-                <wp:cNvGraphicFramePr/>
-                <a:graphic xmlns:a="http://schemas.openxmlformats.org/drawingml/2006/main">
-                  <a:graphicData uri="http://schemas.microsoft.com/office/word/2010/wordprocessingShape">
-                    <wps:wsp>
-                      <wps:cNvSpPr txBox="1"/>
-                      <wps:spPr>
-                        <a:xfrm>
-                          <a:off x="0" y="0"/>
-                          <a:ext cx="1343025" cy="657225"/>
-                        </a:xfrm>
-                        <a:prstGeom prst="rect">
-                          <a:avLst/>
-                        </a:prstGeom>
-                        <a:noFill/>
-                        <a:ln w="6350">
-                          <a:noFill/>
-                        </a:ln>
-                        <a:effectLst/>
-                      </wps:spPr>
-                      <wps:style>
-                        <a:lnRef idx="0">
-                          <a:schemeClr val="accent1"/>
-                        </a:lnRef>
-                        <a:fillRef idx="0">
-                          <a:schemeClr val="accent1"/>
-                        </a:fillRef>
-                        <a:effectRef idx="0">
-                          <a:schemeClr val="accent1"/>
-                        </a:effectRef>
-                        <a:fontRef idx="minor">
-                          <a:schemeClr val="dk1"/>
-                        </a:fontRef>
-                      </wps:style>
-                      <wps:txbx>
-                        <w:txbxContent>
-                          <w:p>
-                            <w:pPr>
-                              <w:spacing w:after="0"/>
-                              <w:jc w:val="center"/>
-                              <w:rPr>
-                                <w:rFonts w:ascii="Flexo" w:hAnsi="Flexo"/>
-                                <w:b/>
-                              </w:rPr>
-                            </w:pPr>
-                            <w:r>
-                              <w:rPr>
-                                <w:rFonts w:ascii="Flexo" w:hAnsi="Flexo"/>
-                                <w:b/>
-                              </w:rPr>
-                              <w:t>Autenticação</w:t>
-                            </w:r>
-                          </w:p>
-                          <w:p>
-                            <w:pPr>
-                              <w:spacing w:after="0"/>
-                              <w:jc w:val="center"/>
-                              <w:rPr>
-                                <w:rFonts w:ascii="Flexo" w:hAnsi="Flexo"/>
-                                <w:b/>
-                              </w:rPr>
-                            </w:pPr>
-                            <w:r>
-                              <w:rPr>
-                                <w:rFonts w:ascii="Flexo" w:hAnsi="Flexo"/>
-                                <w:b/>
-                              </w:rPr>
-                              <w:t>Digital conforme</w:t>
-                            </w:r>
-                          </w:p>
-                          <w:p>
-                            <w:pPr>
-                              <w:spacing w:after="0"/>
-                              <w:jc w:val="center"/>
-                              <w:rPr>
-                                <w:rFonts w:ascii="Flexo" w:hAnsi="Flexo"/>
-                              </w:rPr>
-                            </w:pPr>
-                            <w:r>
-                              <w:rPr>
-                                <w:rFonts w:ascii="Flexo" w:hAnsi="Flexo"/>
-                              </w:rPr>
-                              <w:t>Selo</w:t>
-                            </w:r>
-                            <w:r>
-                              <w:rPr>
-                                <w:rFonts w:ascii="Flexo" w:hAnsi="Flexo"/>
-                              </w:rPr>
-                              <w:t xml:space="preserve">: </w:t>
-                            </w:r>
-                            <w:r>
-                              <w:rPr>
-                                <w:rFonts w:ascii="Flexo" w:hAnsi="Flexo"/>
-                              </w:rPr>
-                              <w:t>12.990</w:t>
-                            </w:r>
-                          </w:p>
-                          <w:p>
-                            <w:pPr>
-                              <w:spacing w:after="0"/>
-                              <w:jc w:val="center"/>
-                              <w:rPr>
-                                <w:rFonts w:ascii="Flexo" w:hAnsi="Flexo"/>
-                              </w:rPr>
-                            </w:pPr>
-                          </w:p>
-                        </w:txbxContent>
-                      </wps:txbx>
-                      <wps:bodyPr rot="0" spcFirstLastPara="0" vertOverflow="overflow" horzOverflow="overflow" vert="horz" wrap="square" lIns="91440" tIns="45720" rIns="91440" bIns="45720" numCol="1" spcCol="0" rtlCol="0" fromWordArt="0" anchor="t" anchorCtr="0" forceAA="0" compatLnSpc="1">
-                        <a:prstTxWarp prst="textNoShape">
-                          <a:avLst/>
-                        </a:prstTxWarp>
-                        <a:noAutofit/>
-                      </wps:bodyPr>
-                    </wps:wsp>
-                  </a:graphicData>
-                </a:graphic>
-                <wp14:sizeRelH relativeFrom="margin">
-                  <wp14:pctWidth>0</wp14:pctWidth>
-                </wp14:sizeRelH>
-                <wp14:sizeRelV relativeFrom="margin">
-                  <wp14:pctHeight>0</wp14:pctHeight>
-                </wp14:sizeRelV>
-              </wp:anchor>
-            </w:drawing>
-          </mc:Choice>
-          <mc:Fallback>
-            <w:pict>
-              <v:shape w14:anchorId="7D059967" id="Caixa de texto 8" o:spid="_x0000_s1027" type="#_x0000_t202" style="position:absolute;left:0;text-align:left;margin-left:1.6pt;margin-top:.65pt;width:105.75pt;height:51.75pt;z-index:251665408;visibility:visible;mso-wrap-style:square;mso-width-percent:0;mso-height-percent:0;mso-wrap-distance-left:9pt;mso-wrap-distance-top:0;mso-wrap-distance-right:9pt;mso-wrap-distance-bottom:0;mso-position-horizontal:absolute;mso-position-horizontal-relative:margin;mso-position-vertical:absolute;mso-position-vertical-relative:text;mso-width-percent:0;mso-height-percent:0;mso-width-relative:margin;mso-height-relative:margin;v-text-anchor:top" o:gfxdata="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" filled="f" stroked="f" strokeweight=".5pt">
-                <v:textbox>
-                  <w:txbxContent>
-                    <w:p>
-                      <w:pPr>
-                        <w:spacing w:after="0"/>
-                        <w:jc w:val="center"/>
-                        <w:rPr>
-                          <w:rFonts w:ascii="Flexo" w:hAnsi="Flexo"/>
-                          <w:b/>
-                        </w:rPr>
-                      </w:pPr>
-                      <w:r>
-                        <w:rPr>
-                          <w:rFonts w:ascii="Flexo" w:hAnsi="Flexo"/>
-                          <w:b/>
-                        </w:rPr>
-                        <w:t>Autenticação</w:t>
-                      </w:r>
-                    </w:p>
-                    <w:p>
-                      <w:pPr>
-                        <w:spacing w:after="0"/>
-                        <w:jc w:val="center"/>
-                        <w:rPr>
-                          <w:rFonts w:ascii="Flexo" w:hAnsi="Flexo"/>
-                          <w:b/>
-                        </w:rPr>
-                      </w:pPr>
-                      <w:r>
-                        <w:rPr>
-                          <w:rFonts w:ascii="Flexo" w:hAnsi="Flexo"/>
-                          <w:b/>
-                        </w:rPr>
-                        <w:t>Digital conforme</w:t>
-                      </w:r>
-                    </w:p>
-                    <w:p>
-                      <w:pPr>
-                        <w:spacing w:after="0"/>
-                        <w:jc w:val="center"/>
-                        <w:rPr>
-                          <w:rFonts w:ascii="Flexo" w:hAnsi="Flexo"/>
-                        </w:rPr>
-                      </w:pPr>
-                      <w:r>
-                        <w:rPr>
-                          <w:rFonts w:ascii="Flexo" w:hAnsi="Flexo"/>
-                        </w:rPr>
-                        <w:t>Selo</w:t>
-                      </w:r>
-                      <w:r>
-                        <w:rPr>
-                          <w:rFonts w:ascii="Flexo" w:hAnsi="Flexo"/>
-                        </w:rPr>
-                        <w:t xml:space="preserve">: </w:t>
-                      </w:r>
-                      <w:r>
-                        <w:rPr>
-                          <w:rFonts w:ascii="Flexo" w:hAnsi="Flexo"/>
-                        </w:rPr>
-                        <w:t>12.990</w:t>
-                      </w:r>
-                    </w:p>
-                    <w:p>
-                      <w:pPr>
-                        <w:spacing w:after="0"/>
-                        <w:jc w:val="center"/>
-                        <w:rPr>
-                          <w:rFonts w:ascii="Flexo" w:hAnsi="Flexo"/>
-                        </w:rPr>
-                      </w:pPr>
-                    </w:p>
-                  </w:txbxContent>
-                </v:textbox>
-                <w10:wrap anchorx="margin"/>
-              </v:shape>
-            </w:pict>
-          </mc:Fallback>
-        </mc:AlternateContent>
-      </w:r>
-    </w:p>
-    <w:p>
-      <w:pPr>
-        <w:ind w:left="2832" w:firstLine="708"/>
-        <w:jc w:val="right"/>
-        <w:rPr>
-          <w:rFonts w:ascii="Flexo" w:hAnsi="Flexo"/>
-          <w:sz w:val="20"/>
-          <w:szCs w:val="20"/>
-          <w:u w:val="single"/>
-        </w:rPr>
-      </w:pPr>
-      <w:r>
-        <w:rPr>
-          <w:noProof/>
-          <w:u w:val="single"/>
-          <w:lang w:eastAsia="pt-BR"/>
-        </w:rPr>
-        <mc:AlternateContent>
-          <mc:Choice Requires="wps">
-            <w:drawing>
-              <wp:anchor distT="0" distB="0" distL="114300" distR="114300" simplePos="0" relativeHeight="251669504" behindDoc="0" locked="0" layoutInCell="1" allowOverlap="1" wp14:anchorId="48270A27" wp14:editId="3F33B0D9">
+              <wp:anchor distT="0" distB="0" distL="114300" distR="114300" simplePos="0" relativeHeight="251669504" behindDoc="0" locked="0" layoutInCell="1" allowOverlap="1" wp14:anchorId="48BB1F07" wp14:editId="4DA2379E">
                 <wp:simplePos x="0" y="0"/>
                 <wp:positionH relativeFrom="margin">
                   <wp:posOffset>3606165</wp:posOffset>
@@ -1281,7 +820,11 @@
           </mc:Choice>
           <mc:Fallback>
             <w:pict>
-              <v:shape w14:anchorId="48270A27" id="Caixa de texto 7" o:spid="_x0000_s1028" type="#_x0000_t202" style="position:absolute;left:0;text-align:left;margin-left:283.95pt;margin-top:17.75pt;width:132pt;height:33pt;z-index:251669504;visibility:visible;mso-wrap-style:square;mso-width-percent:0;mso-height-percent:0;mso-wrap-distance-left:9pt;mso-wrap-distance-top:0;mso-wrap-distance-right:9pt;mso-wrap-distance-bottom:0;mso-position-horizontal:absolute;mso-position-horizontal-relative:margin;mso-position-vertical:absolute;mso-position-vertical-relative:text;mso-width-percent:0;mso-height-percent:0;mso-width-relative:margin;mso-height-relative:margin;v-text-anchor:top" o:gfxdata="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" filled="f" stroked="f" strokeweight=".5pt">
+              <v:shapetype w14:anchorId="48BB1F07" id="_x0000_t202" coordsize="21600,21600" o:spt="202" path="m,l,21600r21600,l21600,xe">
+                <v:stroke joinstyle="miter"/>
+                <v:path gradientshapeok="t" o:connecttype="rect"/>
+              </v:shapetype>
+              <v:shape id="Caixa de texto 7" o:spid="_x0000_s1026" type="#_x0000_t202" style="position:absolute;margin-left:283.95pt;margin-top:17.75pt;width:132pt;height:33pt;z-index:251669504;visibility:visible;mso-wrap-style:square;mso-width-percent:0;mso-height-percent:0;mso-wrap-distance-left:9pt;mso-wrap-distance-top:0;mso-wrap-distance-right:9pt;mso-wrap-distance-bottom:0;mso-position-horizontal:absolute;mso-position-horizontal-relative:margin;mso-position-vertical:absolute;mso-position-vertical-relative:text;mso-width-percent:0;mso-height-percent:0;mso-width-relative:margin;mso-height-relative:margin;v-text-anchor:top" o:gfxdata="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" filled="f" stroked="f" strokeweight=".5pt">
                 <v:textbox>
                   <w:txbxContent>
                     <w:p>
@@ -1324,9 +867,86 @@
           </mc:Fallback>
         </mc:AlternateContent>
       </w:r>
-    </w:p>
-    <w:p>
-      <w:pPr>
+      <w:r>
+        <w:rPr>
+          <w:rFonts w:ascii="Flexo" w:hAnsi="Flexo"/>
+          <w:b/>
+        </w:rPr>
+        <w:t xml:space="preserve">          </w:t>
+      </w:r>
+      <w:r>
+        <w:rPr>
+          <w:rFonts w:ascii="Flexo" w:hAnsi="Flexo"/>
+          <w:b/>
+        </w:rPr>
+        <w:t xml:space="preserve"> </w:t>
+      </w:r>
+      <w:r>
+        <w:rPr>
+          <w:rFonts w:ascii="Flexo" w:hAnsi="Flexo"/>
+          <w:b/>
+        </w:rPr>
+        <w:t>Autenticação</w:t>
+      </w:r>
+    </w:p>
+    <w:p>
+      <w:pPr>
+        <w:spacing w:after="0"/>
+        <w:rPr>
+          <w:rFonts w:ascii="Flexo" w:hAnsi="Flexo"/>
+          <w:b/>
+        </w:rPr>
+      </w:pPr>
+      <w:r>
+        <w:rPr>
+          <w:rFonts w:ascii="Flexo" w:hAnsi="Flexo"/>
+          <w:b/>
+        </w:rPr>
+        <w:t xml:space="preserve">       Digital conforme</w:t>
+      </w:r>
+    </w:p>
+    <w:p>
+      <w:pPr>
+        <w:spacing w:after="0"/>
+        <w:rPr>
+          <w:rFonts w:ascii="Flexo" w:hAnsi="Flexo"/>
+        </w:rPr>
+      </w:pPr>
+      <w:r>
+        <w:rPr>
+          <w:rFonts w:ascii="Flexo" w:hAnsi="Flexo"/>
+        </w:rPr>
+        <w:t xml:space="preserve">          </w:t>
+      </w:r>
+      <w:r>
+        <w:rPr>
+          <w:rFonts w:ascii="Flexo" w:hAnsi="Flexo"/>
+        </w:rPr>
+        <w:t xml:space="preserve"> </w:t>
+      </w:r>
+      <w:r>
+        <w:rPr>
+          <w:rFonts w:ascii="Flexo" w:hAnsi="Flexo"/>
+        </w:rPr>
+        <w:t>Selo</w:t>
+      </w:r>
+      <w:r>
+        <w:rPr>
+          <w:rFonts w:ascii="Flexo" w:hAnsi="Flexo"/>
+        </w:rPr>
+        <w:t xml:space="preserve"> </w:t>
+      </w:r>
+      <w:r>
+        <w:rPr>
+          <w:rFonts w:ascii="Flexo" w:hAnsi="Flexo"/>
+        </w:rPr>
+        <w:t xml:space="preserve"> </w:t>
+      </w:r>
+    </w:p>
+    <w:p>
+      <w:pPr>
+        <w:ind w:left="2832" w:firstLine="708"/>
+        <w:jc w:val="right"/>
         <w:rPr>
           <w:rFonts w:ascii="Flexo" w:hAnsi="Flexo"/>
           <w:sz w:val="20"/>
@@ -1335,8 +955,17 @@
         </w:rPr>
       </w:pPr>
     </w:p>
+    <w:p>
+      <w:pPr>
+        <w:rPr>
+          <w:rFonts w:ascii="Flexo" w:hAnsi="Flexo"/>
+          <w:sz w:val="20"/>
+          <w:szCs w:val="20"/>
+          <w:u w:val="single"/>
+        </w:rPr>
+      </w:pPr>
+    </w:p>
     <w:sectPr>
-      <w:headerReference w:type="default" r:id="rId9"/>
       <w:footerReference w:type="default" r:id="rId10"/>
       <w:pgSz w:w="11906" w:h="16838"/>
       <w:pgMar w:top="1417" w:right="1701" w:bottom="1417" w:left="1701" w:header="708" w:footer="708" w:gutter="0"/>
@@ -1389,7 +1018,7 @@
       <mc:AlternateContent>
         <mc:Choice Requires="wps">
           <w:drawing>
-            <wp:anchor distT="0" distB="0" distL="114300" distR="114300" simplePos="0" relativeHeight="251662336" behindDoc="0" locked="0" layoutInCell="1" allowOverlap="1" wp14:anchorId="1CB56F87" wp14:editId="77844051">
+            <wp:anchor distT="0" distB="0" distL="114300" distR="114300" simplePos="0" relativeHeight="251662336" behindDoc="0" locked="0" layoutInCell="1" allowOverlap="1" wp14:anchorId="538A3229" wp14:editId="77B33086">
               <wp:simplePos x="0" y="0"/>
               <wp:positionH relativeFrom="margin">
                 <wp:align>center</wp:align>
@@ -1481,102 +1110,6 @@
     </w:p>
   </w:footnote>
 </w:footnotes>
-</file>
-
-<file path=word/header1.xml><?xml version="1.0" encoding="utf-8"?>
-<w:hdr xmlns:wpc="http://schemas.microsoft.com/office/word/2010/wordprocessingCanvas" xmlns:cx="http://schemas.microsoft.com/office/drawing/2014/chartex" xmlns:cx1="http://schemas.microsoft.com/office/drawing/2015/9/8/chartex" xmlns:cx2="http://schemas.microsoft.com/office/drawing/2015/10/21/chartex" xmlns:cx3="http://schemas.microsoft.com/office/drawing/2016/5/9/chartex" xmlns:cx4="http://schemas.microsoft.com/office/drawing/2016/5/10/chartex" xmlns:cx5="http://schemas.microsoft.com/office/drawing/2016/5/11/chartex" xmlns:cx6="http://schemas.microsoft.com/office/drawing/2016/5/12/chartex" xmlns:cx7="http://schemas.microsoft.com/office/drawing/2016/5/13/chartex" xmlns:cx8="http://schemas.microsoft.com/office/drawing/2016/5/14/chartex" xmlns:mc="http://schemas.openxmlformats.org/markup-compatibility/2006" xmlns:aink="http://schemas.microsoft.com/office/drawing/2016/ink" xmlns:am3d="http://schemas.microsoft.com/office/drawing/2017/model3d" xmlns:o="urn:schemas-microsoft-com:office:office" xmlns:oel="http://schemas.microsoft.com/office/2019/extlst" xmlns:r="http://schemas.openxmlformats.org/officeDocument/2006/relationships" xmlns:m="http://schemas.openxmlformats.org/officeDocument/2006/math" xmlns:v="urn:schemas-microsoft-com:vml" xmlns:wp14="http://schemas.microsoft.com/office/word/2010/wordprocessingDrawing" xmlns:wp="http://schemas.openxmlformats.org/drawingml/2006/wordprocessingDrawing" xmlns:w10="urn:schemas-microsoft-com:office:word" xmlns:w="http://schemas.openxmlformats.org/wordprocessingml/2006/main" xmlns:w14="http://schemas.microsoft.com/office/word/2010/wordml" xmlns:w15="http://schemas.microsoft.com/office/word/2012/wordml" xmlns:w16cex="http://schemas.microsoft.com/office/word/2018/wordml/cex" xmlns:w16cid="http://schemas.microsoft.com/office/word/2016/wordml/cid" xmlns:w16="http://schemas.microsoft.com/office/word/2018/wordml" xmlns:w16du="http://schemas.microsoft.com/office/word/2023/wordml/word16du" xmlns:w16sdtdh="http://schemas.microsoft.com/office/word/2020/wordml/sdtdatahash" xmlns:w16sdtfl="http://schemas.microsoft.com/office/word/2024/wordml/sdtformatlock" xmlns:w16se="http://schemas.microsoft.com/office/word/2015/wordml/symex" xmlns:wpg="http://schemas.microsoft.com/office/word/2010/wordprocessingGroup" xmlns:wpi="http://schemas.microsoft.com/office/word/2010/wordprocessingInk" xmlns:wne="http://schemas.microsoft.com/office/word/2006/wordml" xmlns:wps="http://schemas.microsoft.com/office/word/2010/wordprocessingShape" mc:Ignorable="w14 w15 w16se w16cid w16 w16cex w16sdtdh w16sdtfl w16du wp14">
-  <w:p>
-    <w:pPr>
-      <w:pStyle w:val="Cabealho"/>
-    </w:pPr>
-    <w:r>
-      <w:rPr>
-        <w:noProof/>
-        <w:lang w:eastAsia="pt-BR"/>
-      </w:rPr>
-      <w:drawing>
-        <wp:anchor distT="0" distB="0" distL="114300" distR="114300" simplePos="0" relativeHeight="251659264" behindDoc="1" locked="0" layoutInCell="1" allowOverlap="1" wp14:anchorId="1E25F7A9" wp14:editId="4915EAC9">
-          <wp:simplePos x="0" y="0"/>
-          <wp:positionH relativeFrom="column">
-            <wp:posOffset>-825500</wp:posOffset>
-          </wp:positionH>
-          <wp:positionV relativeFrom="paragraph">
-            <wp:posOffset>-304800</wp:posOffset>
-          </wp:positionV>
-          <wp:extent cx="7111365" cy="2045970"/>
-          <wp:effectExtent l="0" t="0" r="0" b="0"/>
-          <wp:wrapThrough wrapText="bothSides">
-            <wp:wrapPolygon edited="0">
-              <wp:start x="0" y="0"/>
-              <wp:lineTo x="0" y="14279"/>
-              <wp:lineTo x="926" y="16089"/>
-              <wp:lineTo x="926" y="19307"/>
-              <wp:lineTo x="1042" y="21318"/>
-              <wp:lineTo x="1099" y="21318"/>
-              <wp:lineTo x="3067" y="21318"/>
-              <wp:lineTo x="3877" y="21318"/>
-              <wp:lineTo x="19095" y="19508"/>
-              <wp:lineTo x="19152" y="19307"/>
-              <wp:lineTo x="19268" y="16894"/>
-              <wp:lineTo x="19268" y="16089"/>
-              <wp:lineTo x="21525" y="14279"/>
-              <wp:lineTo x="21525" y="0"/>
-              <wp:lineTo x="0" y="0"/>
-            </wp:wrapPolygon>
-          </wp:wrapThrough>
-          <wp:docPr id="2" name="Imagem 2" descr="C:\Users\Guilherme\AppData\Local\Microsoft\Windows\INetCache\Content.Word\topo_certificado.png"/>
-          <wp:cNvGraphicFramePr>
-            <a:graphicFrameLocks xmlns:a="http://schemas.openxmlformats.org/drawingml/2006/main" noChangeAspect="1"/>
-          </wp:cNvGraphicFramePr>
-          <a:graphic xmlns:a="http://schemas.openxmlformats.org/drawingml/2006/main">
-            <a:graphicData uri="http://schemas.openxmlformats.org/drawingml/2006/picture">
-              <pic:pic xmlns:pic="http://schemas.openxmlformats.org/drawingml/2006/picture">
-                <pic:nvPicPr>
-                  <pic:cNvPr id="0" name="Picture 1" descr="C:\Users\Guilherme\AppData\Local\Microsoft\Windows\INetCache\Content.Word\topo_certificado.png"/>
-                  <pic:cNvPicPr>
-                    <a:picLocks noChangeAspect="1" noChangeArrowheads="1"/>
-                  </pic:cNvPicPr>
-                </pic:nvPicPr>
-                <pic:blipFill>
-                  <a:blip r:embed="rId1">
-                    <a:extLst>
-                      <a:ext uri="{28A0092B-C50C-407E-A947-70E740481C1C}">
-                        <a14:useLocalDpi xmlns:a14="http://schemas.microsoft.com/office/drawing/2010/main" val="0"/>
-                      </a:ext>
-                    </a:extLst>
-                  </a:blip>
-                  <a:srcRect/>
-                  <a:stretch>
-                    <a:fillRect/>
-                  </a:stretch>
-                </pic:blipFill>
-                <pic:spPr bwMode="auto">
-                  <a:xfrm>
-                    <a:off x="0" y="0"/>
-                    <a:ext cx="7111365" cy="2045970"/>
-                  </a:xfrm>
-                  <a:prstGeom prst="rect">
-                    <a:avLst/>
-                  </a:prstGeom>
-                  <a:noFill/>
-                  <a:ln>
-                    <a:noFill/>
-                  </a:ln>
-                </pic:spPr>
-              </pic:pic>
-            </a:graphicData>
-          </a:graphic>
-          <wp14:sizeRelH relativeFrom="page">
-            <wp14:pctWidth>0</wp14:pctWidth>
-          </wp14:sizeRelH>
-          <wp14:sizeRelV relativeFrom="page">
-            <wp14:pctHeight>0</wp14:pctHeight>
-          </wp14:sizeRelV>
-        </wp:anchor>
-      </w:drawing>
-    </w:r>
-  </w:p>
-</w:hdr>
 </file>
 
 <file path=word/styles.xml><?xml version="1.0" encoding="utf-8"?>

</xml_diff>